<commit_message>
Final draft of project
</commit_message>
<xml_diff>
--- a/docs/ExternalDocumentation.docx
+++ b/docs/ExternalDocumentation.docx
@@ -2,6 +2,33 @@
 <file path=word/document.xml><?xml version="1.0" encoding="utf-8"?>
 <w:document xmlns:wpc="http://schemas.microsoft.com/office/word/2010/wordprocessingCanvas" xmlns:cx="http://schemas.microsoft.com/office/drawing/2014/chartex" xmlns:cx1="http://schemas.microsoft.com/office/drawing/2015/9/8/chartex" xmlns:cx2="http://schemas.microsoft.com/office/drawing/2015/10/21/chartex" xmlns:cx3="http://schemas.microsoft.com/office/drawing/2016/5/9/chartex" xmlns:cx4="http://schemas.microsoft.com/office/drawing/2016/5/10/chartex" xmlns:cx5="http://schemas.microsoft.com/office/drawing/2016/5/11/chartex" xmlns:cx6="http://schemas.microsoft.com/office/drawing/2016/5/12/chartex" xmlns:cx7="http://schemas.microsoft.com/office/drawing/2016/5/13/chartex" xmlns:cx8="http://schemas.microsoft.com/office/drawing/2016/5/14/chartex" xmlns:mc="http://schemas.openxmlformats.org/markup-compatibility/2006" xmlns:aink="http://schemas.microsoft.com/office/drawing/2016/ink" xmlns:am3d="http://schemas.microsoft.com/office/drawing/2017/model3d" xmlns:o="urn:schemas-microsoft-com:office:office" xmlns:r="http://schemas.openxmlformats.org/officeDocument/2006/relationships" xmlns:m="http://schemas.openxmlformats.org/officeDocument/2006/math" xmlns:v="urn:schemas-microsoft-com:vml" xmlns:wp14="http://schemas.microsoft.com/office/word/2010/wordprocessingDrawing" xmlns:wp="http://schemas.openxmlformats.org/drawingml/2006/wordprocessingDrawing" xmlns:w10="urn:schemas-microsoft-com:office:word" xmlns:w="http://schemas.openxmlformats.org/wordprocessingml/2006/main" xmlns:w14="http://schemas.microsoft.com/office/word/2010/wordml" xmlns:w15="http://schemas.microsoft.com/office/word/2012/wordml" xmlns:w16cid="http://schemas.microsoft.com/office/word/2016/wordml/cid" xmlns:w16se="http://schemas.microsoft.com/office/word/2015/wordml/symex" xmlns:wpg="http://schemas.microsoft.com/office/word/2010/wordprocessingGroup" xmlns:wpi="http://schemas.microsoft.com/office/word/2010/wordprocessingInk" xmlns:wne="http://schemas.microsoft.com/office/word/2006/wordml" xmlns:wps="http://schemas.microsoft.com/office/word/2010/wordprocessingShape" mc:Ignorable="w14 w15 w16se w16cid wp14">
   <w:body>
+    <w:p>
+      <w:pPr>
+        <w:spacing w:line="240" w:lineRule="auto"/>
+        <w:jc w:val="right"/>
+      </w:pPr>
+      <w:r>
+        <w:t>Dylan Roberts – 100727526</w:t>
+      </w:r>
+    </w:p>
+    <w:p>
+      <w:pPr>
+        <w:spacing w:line="240" w:lineRule="auto"/>
+        <w:jc w:val="right"/>
+      </w:pPr>
+      <w:r>
+        <w:t>dylan.roberts@georgebrown.ca</w:t>
+      </w:r>
+    </w:p>
+    <w:p>
+      <w:pPr>
+        <w:pStyle w:val="Title"/>
+        <w:ind w:left="1440" w:firstLine="720"/>
+      </w:pPr>
+      <w:r>
+        <w:t>Contract Negotiator</w:t>
+      </w:r>
+    </w:p>
     <w:sdt>
       <w:sdtPr>
         <w:id w:val="583732402"/>
@@ -12,17 +39,19 @@
       </w:sdtPr>
       <w:sdtEndPr>
         <w:rPr>
-          <w:rFonts w:asciiTheme="minorHAnsi" w:eastAsiaTheme="minorHAnsi" w:hAnsiTheme="minorHAnsi" w:cstheme="minorBidi"/>
           <w:b/>
           <w:bCs/>
           <w:noProof/>
-          <w:color w:val="auto"/>
-          <w:sz w:val="22"/>
-          <w:szCs w:val="22"/>
-          <w:lang w:val="en-CA"/>
         </w:rPr>
       </w:sdtEndPr>
       <w:sdtContent>
+        <w:p>
+          <w:pPr>
+            <w:rPr>
+              <w:lang w:val="en-US"/>
+            </w:rPr>
+          </w:pPr>
+        </w:p>
         <w:p>
           <w:pPr>
             <w:pStyle w:val="TOCHeading"/>
@@ -169,7 +198,7 @@
                 <w:noProof/>
                 <w:webHidden/>
               </w:rPr>
-              <w:t>1</w:t>
+              <w:t>2</w:t>
             </w:r>
             <w:r>
               <w:rPr>
@@ -239,7 +268,7 @@
                 <w:noProof/>
                 <w:webHidden/>
               </w:rPr>
-              <w:t>1</w:t>
+              <w:t>2</w:t>
             </w:r>
             <w:r>
               <w:rPr>
@@ -309,7 +338,7 @@
                 <w:noProof/>
                 <w:webHidden/>
               </w:rPr>
-              <w:t>1</w:t>
+              <w:t>5</w:t>
             </w:r>
             <w:r>
               <w:rPr>
@@ -379,7 +408,7 @@
                 <w:noProof/>
                 <w:webHidden/>
               </w:rPr>
-              <w:t>1</w:t>
+              <w:t>8</w:t>
             </w:r>
             <w:r>
               <w:rPr>
@@ -389,6 +418,202 @@
               <w:fldChar w:fldCharType="end"/>
             </w:r>
           </w:hyperlink>
+        </w:p>
+        <w:bookmarkStart w:id="0" w:name="_GoBack"/>
+        <w:p>
+          <w:pPr>
+            <w:pStyle w:val="TOC1"/>
+            <w:tabs>
+              <w:tab w:val="right" w:leader="dot" w:pos="9350"/>
+            </w:tabs>
+            <w:rPr>
+              <w:rFonts w:eastAsiaTheme="minorEastAsia"/>
+              <w:noProof/>
+              <w:lang w:eastAsia="en-CA"/>
+            </w:rPr>
+          </w:pPr>
+          <w:r>
+            <w:rPr>
+              <w:noProof/>
+            </w:rPr>
+            <w:fldChar w:fldCharType="begin"/>
+          </w:r>
+          <w:r>
+            <w:rPr>
+              <w:noProof/>
+            </w:rPr>
+            <w:instrText xml:space="preserve"> HYPERLINK \l "_Toc496099137" </w:instrText>
+          </w:r>
+          <w:r>
+            <w:rPr>
+              <w:noProof/>
+            </w:rPr>
+          </w:r>
+          <w:r>
+            <w:rPr>
+              <w:noProof/>
+            </w:rPr>
+            <w:fldChar w:fldCharType="separate"/>
+          </w:r>
+          <w:r>
+            <w:rPr>
+              <w:rStyle w:val="Hyperlink"/>
+              <w:noProof/>
+            </w:rPr>
+            <w:t>Scoring</w:t>
+          </w:r>
+          <w:r>
+            <w:rPr>
+              <w:noProof/>
+              <w:webHidden/>
+            </w:rPr>
+            <w:tab/>
+          </w:r>
+          <w:r>
+            <w:rPr>
+              <w:noProof/>
+              <w:webHidden/>
+            </w:rPr>
+            <w:fldChar w:fldCharType="begin"/>
+          </w:r>
+          <w:r>
+            <w:rPr>
+              <w:noProof/>
+              <w:webHidden/>
+            </w:rPr>
+            <w:instrText xml:space="preserve"> PAGEREF _Toc496099137 \h </w:instrText>
+          </w:r>
+          <w:r>
+            <w:rPr>
+              <w:noProof/>
+              <w:webHidden/>
+            </w:rPr>
+          </w:r>
+          <w:r>
+            <w:rPr>
+              <w:noProof/>
+              <w:webHidden/>
+            </w:rPr>
+            <w:fldChar w:fldCharType="separate"/>
+          </w:r>
+          <w:r>
+            <w:rPr>
+              <w:noProof/>
+              <w:webHidden/>
+            </w:rPr>
+            <w:t>8</w:t>
+          </w:r>
+          <w:r>
+            <w:rPr>
+              <w:noProof/>
+              <w:webHidden/>
+            </w:rPr>
+            <w:fldChar w:fldCharType="end"/>
+          </w:r>
+          <w:r>
+            <w:rPr>
+              <w:noProof/>
+            </w:rPr>
+            <w:fldChar w:fldCharType="end"/>
+          </w:r>
+        </w:p>
+        <w:bookmarkEnd w:id="0"/>
+        <w:p>
+          <w:pPr>
+            <w:pStyle w:val="TOC1"/>
+            <w:tabs>
+              <w:tab w:val="right" w:leader="dot" w:pos="9350"/>
+            </w:tabs>
+            <w:rPr>
+              <w:rFonts w:eastAsiaTheme="minorEastAsia"/>
+              <w:noProof/>
+              <w:lang w:eastAsia="en-CA"/>
+            </w:rPr>
+          </w:pPr>
+          <w:r>
+            <w:rPr>
+              <w:noProof/>
+            </w:rPr>
+            <w:fldChar w:fldCharType="begin"/>
+          </w:r>
+          <w:r>
+            <w:rPr>
+              <w:noProof/>
+            </w:rPr>
+            <w:instrText xml:space="preserve"> HYPERLINK \l "_Toc496099138" </w:instrText>
+          </w:r>
+          <w:r>
+            <w:rPr>
+              <w:noProof/>
+            </w:rPr>
+          </w:r>
+          <w:r>
+            <w:rPr>
+              <w:noProof/>
+            </w:rPr>
+            <w:fldChar w:fldCharType="separate"/>
+          </w:r>
+          <w:r>
+            <w:rPr>
+              <w:rStyle w:val="Hyperlink"/>
+              <w:noProof/>
+            </w:rPr>
+            <w:t>Sound Index</w:t>
+          </w:r>
+          <w:r>
+            <w:rPr>
+              <w:noProof/>
+              <w:webHidden/>
+            </w:rPr>
+            <w:tab/>
+          </w:r>
+          <w:r>
+            <w:rPr>
+              <w:noProof/>
+              <w:webHidden/>
+            </w:rPr>
+            <w:fldChar w:fldCharType="begin"/>
+          </w:r>
+          <w:r>
+            <w:rPr>
+              <w:noProof/>
+              <w:webHidden/>
+            </w:rPr>
+            <w:instrText xml:space="preserve"> PAGEREF _Toc496099138 \h </w:instrText>
+          </w:r>
+          <w:r>
+            <w:rPr>
+              <w:noProof/>
+              <w:webHidden/>
+            </w:rPr>
+          </w:r>
+          <w:r>
+            <w:rPr>
+              <w:noProof/>
+              <w:webHidden/>
+            </w:rPr>
+            <w:fldChar w:fldCharType="separate"/>
+          </w:r>
+          <w:r>
+            <w:rPr>
+              <w:noProof/>
+              <w:webHidden/>
+            </w:rPr>
+            <w:t>8</w:t>
+          </w:r>
+          <w:r>
+            <w:rPr>
+              <w:noProof/>
+              <w:webHidden/>
+            </w:rPr>
+            <w:fldChar w:fldCharType="end"/>
+          </w:r>
+          <w:r>
+            <w:rPr>
+              <w:noProof/>
+            </w:rPr>
+            <w:fldChar w:fldCharType="end"/>
+          </w:r>
         </w:p>
         <w:p>
           <w:pPr>
@@ -402,13 +627,13 @@
               <w:lang w:eastAsia="en-CA"/>
             </w:rPr>
           </w:pPr>
-          <w:hyperlink w:anchor="_Toc496099137" w:history="1">
+          <w:hyperlink w:anchor="_Toc496099139" w:history="1">
             <w:r>
               <w:rPr>
                 <w:rStyle w:val="Hyperlink"/>
                 <w:noProof/>
               </w:rPr>
-              <w:t>Scoring</w:t>
+              <w:t>Art/Multimedia Index</w:t>
             </w:r>
             <w:r>
               <w:rPr>
@@ -429,7 +654,7 @@
                 <w:noProof/>
                 <w:webHidden/>
               </w:rPr>
-              <w:instrText xml:space="preserve"> PAGEREF _Toc496099137 \h </w:instrText>
+              <w:instrText xml:space="preserve"> PAGEREF _Toc496099139 \h </w:instrText>
             </w:r>
             <w:r>
               <w:rPr>
@@ -449,147 +674,7 @@
                 <w:noProof/>
                 <w:webHidden/>
               </w:rPr>
-              <w:t>1</w:t>
-            </w:r>
-            <w:r>
-              <w:rPr>
-                <w:noProof/>
-                <w:webHidden/>
-              </w:rPr>
-              <w:fldChar w:fldCharType="end"/>
-            </w:r>
-          </w:hyperlink>
-        </w:p>
-        <w:p>
-          <w:pPr>
-            <w:pStyle w:val="TOC1"/>
-            <w:tabs>
-              <w:tab w:val="right" w:leader="dot" w:pos="9350"/>
-            </w:tabs>
-            <w:rPr>
-              <w:rFonts w:eastAsiaTheme="minorEastAsia"/>
-              <w:noProof/>
-              <w:lang w:eastAsia="en-CA"/>
-            </w:rPr>
-          </w:pPr>
-          <w:hyperlink w:anchor="_Toc496099138" w:history="1">
-            <w:r>
-              <w:rPr>
-                <w:rStyle w:val="Hyperlink"/>
-                <w:noProof/>
-              </w:rPr>
-              <w:t>Sound Index</w:t>
-            </w:r>
-            <w:r>
-              <w:rPr>
-                <w:noProof/>
-                <w:webHidden/>
-              </w:rPr>
-              <w:tab/>
-            </w:r>
-            <w:r>
-              <w:rPr>
-                <w:noProof/>
-                <w:webHidden/>
-              </w:rPr>
-              <w:fldChar w:fldCharType="begin"/>
-            </w:r>
-            <w:r>
-              <w:rPr>
-                <w:noProof/>
-                <w:webHidden/>
-              </w:rPr>
-              <w:instrText xml:space="preserve"> PAGEREF _Toc496099138 \h </w:instrText>
-            </w:r>
-            <w:r>
-              <w:rPr>
-                <w:noProof/>
-                <w:webHidden/>
-              </w:rPr>
-            </w:r>
-            <w:r>
-              <w:rPr>
-                <w:noProof/>
-                <w:webHidden/>
-              </w:rPr>
-              <w:fldChar w:fldCharType="separate"/>
-            </w:r>
-            <w:r>
-              <w:rPr>
-                <w:noProof/>
-                <w:webHidden/>
-              </w:rPr>
-              <w:t>1</w:t>
-            </w:r>
-            <w:r>
-              <w:rPr>
-                <w:noProof/>
-                <w:webHidden/>
-              </w:rPr>
-              <w:fldChar w:fldCharType="end"/>
-            </w:r>
-          </w:hyperlink>
-        </w:p>
-        <w:p>
-          <w:pPr>
-            <w:pStyle w:val="TOC1"/>
-            <w:tabs>
-              <w:tab w:val="right" w:leader="dot" w:pos="9350"/>
-            </w:tabs>
-            <w:rPr>
-              <w:rFonts w:eastAsiaTheme="minorEastAsia"/>
-              <w:noProof/>
-              <w:lang w:eastAsia="en-CA"/>
-            </w:rPr>
-          </w:pPr>
-          <w:hyperlink w:anchor="_Toc496099139" w:history="1">
-            <w:r>
-              <w:rPr>
-                <w:rStyle w:val="Hyperlink"/>
-                <w:noProof/>
-              </w:rPr>
-              <w:t>Art/Multimedia Index</w:t>
-            </w:r>
-            <w:r>
-              <w:rPr>
-                <w:noProof/>
-                <w:webHidden/>
-              </w:rPr>
-              <w:tab/>
-            </w:r>
-            <w:r>
-              <w:rPr>
-                <w:noProof/>
-                <w:webHidden/>
-              </w:rPr>
-              <w:fldChar w:fldCharType="begin"/>
-            </w:r>
-            <w:r>
-              <w:rPr>
-                <w:noProof/>
-                <w:webHidden/>
-              </w:rPr>
-              <w:instrText xml:space="preserve"> PAGEREF _Toc496099139 \h </w:instrText>
-            </w:r>
-            <w:r>
-              <w:rPr>
-                <w:noProof/>
-                <w:webHidden/>
-              </w:rPr>
-            </w:r>
-            <w:r>
-              <w:rPr>
-                <w:noProof/>
-                <w:webHidden/>
-              </w:rPr>
-              <w:fldChar w:fldCharType="separate"/>
-            </w:r>
-            <w:r>
-              <w:rPr>
-                <w:noProof/>
-                <w:webHidden/>
-              </w:rPr>
-              <w:t>1</w:t>
+              <w:t>8</w:t>
             </w:r>
             <w:r>
               <w:rPr>
@@ -616,11 +701,11 @@
       <w:pPr>
         <w:pStyle w:val="Heading1"/>
       </w:pPr>
-      <w:bookmarkStart w:id="0" w:name="_Toc496099132"/>
+      <w:bookmarkStart w:id="1" w:name="_Toc496099132"/>
       <w:r>
         <w:t>Game Description</w:t>
       </w:r>
-      <w:bookmarkEnd w:id="0"/>
+      <w:bookmarkEnd w:id="1"/>
     </w:p>
     <w:p/>
     <w:p>
@@ -632,16 +717,34 @@
       <w:r>
         <w:t>The player moves along a running background constantly moving to the right. The player cannot move outside of the boundaries of the screen. ‘Contracts’ and ‘Cash’ float in and out of the screen and in the players way. The player must collect the ‘Cash’ where they will score one hundred points for each one they collect and must avoid the ‘Contracts’ where they will lose one life if they hit a ‘Contract’. If the player loses all five lives, the game ends.</w:t>
       </w:r>
+      <w:bookmarkStart w:id="2" w:name="_Toc496099133"/>
     </w:p>
     <w:p>
       <w:pPr>
         <w:pStyle w:val="Heading1"/>
       </w:pPr>
-      <w:bookmarkStart w:id="1" w:name="_Toc496099133"/>
-      <w:r>
+    </w:p>
+    <w:p>
+      <w:pPr>
+        <w:pStyle w:val="Heading1"/>
+      </w:pPr>
+    </w:p>
+    <w:p/>
+    <w:p>
+      <w:pPr>
+        <w:pStyle w:val="Heading1"/>
+      </w:pPr>
+    </w:p>
+    <w:p/>
+    <w:p>
+      <w:pPr>
+        <w:pStyle w:val="Heading1"/>
+      </w:pPr>
+      <w:r>
+        <w:lastRenderedPageBreak/>
         <w:t>Controls Description</w:t>
       </w:r>
-      <w:bookmarkEnd w:id="1"/>
+      <w:bookmarkEnd w:id="2"/>
     </w:p>
     <w:p/>
     <w:p>
@@ -676,40 +779,686 @@
       <w:r>
         <w:t>D (Right Arrow Key) – Moves the player to the right</w:t>
       </w:r>
+      <w:bookmarkStart w:id="3" w:name="_Toc496099134"/>
     </w:p>
     <w:p>
       <w:pPr>
         <w:pStyle w:val="Heading1"/>
       </w:pPr>
-      <w:bookmarkStart w:id="2" w:name="_Toc496099134"/>
       <w:r>
         <w:t>Interface Sketch</w:t>
       </w:r>
-      <w:bookmarkEnd w:id="2"/>
-    </w:p>
-    <w:p/>
-    <w:p/>
+      <w:bookmarkEnd w:id="3"/>
+    </w:p>
+    <w:p>
+      <w:pPr>
+        <w:rPr>
+          <w:b/>
+        </w:rPr>
+      </w:pPr>
+    </w:p>
+    <w:p>
+      <w:pPr>
+        <w:rPr>
+          <w:b/>
+        </w:rPr>
+      </w:pPr>
+      <w:r>
+        <w:rPr>
+          <w:b/>
+        </w:rPr>
+        <w:t xml:space="preserve">Start </w:t>
+      </w:r>
+      <w:r>
+        <w:rPr>
+          <w:b/>
+        </w:rPr>
+        <w:t>Menu Sketch:</w:t>
+      </w:r>
+    </w:p>
     <w:p>
       <w:pPr>
         <w:pStyle w:val="Heading1"/>
       </w:pPr>
-      <w:bookmarkStart w:id="3" w:name="_Toc496099135"/>
+      <w:r>
+        <w:rPr>
+          <w:noProof/>
+        </w:rPr>
+        <w:drawing>
+          <wp:inline distT="0" distB="0" distL="0" distR="0">
+            <wp:extent cx="5934075" cy="4457700"/>
+            <wp:effectExtent l="0" t="0" r="9525" b="0"/>
+            <wp:docPr id="12" name="Picture 12" descr="C:\Users\Dylan\AppData\Local\Microsoft\Windows\INetCache\Content.Word\InterfaceSketchMenu.png"/>
+            <wp:cNvGraphicFramePr>
+              <a:graphicFrameLocks xmlns:a="http://schemas.openxmlformats.org/drawingml/2006/main" noChangeAspect="1"/>
+            </wp:cNvGraphicFramePr>
+            <a:graphic xmlns:a="http://schemas.openxmlformats.org/drawingml/2006/main">
+              <a:graphicData uri="http://schemas.openxmlformats.org/drawingml/2006/picture">
+                <pic:pic xmlns:pic="http://schemas.openxmlformats.org/drawingml/2006/picture">
+                  <pic:nvPicPr>
+                    <pic:cNvPr id="0" name="Picture 11" descr="C:\Users\Dylan\AppData\Local\Microsoft\Windows\INetCache\Content.Word\InterfaceSketchMenu.png"/>
+                    <pic:cNvPicPr>
+                      <a:picLocks noChangeAspect="1" noChangeArrowheads="1"/>
+                    </pic:cNvPicPr>
+                  </pic:nvPicPr>
+                  <pic:blipFill>
+                    <a:blip r:embed="rId6">
+                      <a:extLst>
+                        <a:ext uri="{28A0092B-C50C-407E-A947-70E740481C1C}">
+                          <a14:useLocalDpi xmlns:a14="http://schemas.microsoft.com/office/drawing/2010/main" val="0"/>
+                        </a:ext>
+                      </a:extLst>
+                    </a:blip>
+                    <a:srcRect/>
+                    <a:stretch>
+                      <a:fillRect/>
+                    </a:stretch>
+                  </pic:blipFill>
+                  <pic:spPr bwMode="auto">
+                    <a:xfrm>
+                      <a:off x="0" y="0"/>
+                      <a:ext cx="5934075" cy="4457700"/>
+                    </a:xfrm>
+                    <a:prstGeom prst="rect">
+                      <a:avLst/>
+                    </a:prstGeom>
+                    <a:noFill/>
+                    <a:ln>
+                      <a:noFill/>
+                    </a:ln>
+                  </pic:spPr>
+                </pic:pic>
+              </a:graphicData>
+            </a:graphic>
+          </wp:inline>
+        </w:drawing>
+      </w:r>
+    </w:p>
+    <w:p/>
+    <w:p>
+      <w:pPr>
+        <w:rPr>
+          <w:b/>
+        </w:rPr>
+      </w:pPr>
+    </w:p>
+    <w:p>
+      <w:pPr>
+        <w:rPr>
+          <w:b/>
+        </w:rPr>
+      </w:pPr>
+    </w:p>
+    <w:p>
+      <w:pPr>
+        <w:rPr>
+          <w:b/>
+        </w:rPr>
+      </w:pPr>
+    </w:p>
+    <w:p>
+      <w:pPr>
+        <w:rPr>
+          <w:b/>
+        </w:rPr>
+      </w:pPr>
+    </w:p>
+    <w:p>
+      <w:pPr>
+        <w:rPr>
+          <w:b/>
+        </w:rPr>
+      </w:pPr>
+    </w:p>
+    <w:p>
+      <w:pPr>
+        <w:rPr>
+          <w:b/>
+        </w:rPr>
+      </w:pPr>
+    </w:p>
+    <w:p>
+      <w:pPr>
+        <w:rPr>
+          <w:b/>
+        </w:rPr>
+      </w:pPr>
+    </w:p>
+    <w:p>
+      <w:pPr>
+        <w:rPr>
+          <w:b/>
+        </w:rPr>
+      </w:pPr>
+    </w:p>
+    <w:p>
+      <w:pPr>
+        <w:rPr>
+          <w:b/>
+        </w:rPr>
+      </w:pPr>
+    </w:p>
+    <w:p>
+      <w:pPr>
+        <w:rPr>
+          <w:b/>
+        </w:rPr>
+      </w:pPr>
+      <w:r>
+        <w:rPr>
+          <w:b/>
+        </w:rPr>
+        <w:t>In Play Sketch:</w:t>
+      </w:r>
+    </w:p>
+    <w:p>
+      <w:pPr>
+        <w:rPr>
+          <w:b/>
+        </w:rPr>
+      </w:pPr>
+      <w:r>
+        <w:rPr>
+          <w:b/>
+          <w:noProof/>
+        </w:rPr>
+        <w:drawing>
+          <wp:inline distT="0" distB="0" distL="0" distR="0">
+            <wp:extent cx="5934075" cy="4457700"/>
+            <wp:effectExtent l="0" t="0" r="9525" b="0"/>
+            <wp:docPr id="13" name="Picture 13" descr="C:\Users\Dylan\AppData\Local\Microsoft\Windows\INetCache\Content.Word\InterfaceSketchInPlay.png"/>
+            <wp:cNvGraphicFramePr>
+              <a:graphicFrameLocks xmlns:a="http://schemas.openxmlformats.org/drawingml/2006/main" noChangeAspect="1"/>
+            </wp:cNvGraphicFramePr>
+            <a:graphic xmlns:a="http://schemas.openxmlformats.org/drawingml/2006/main">
+              <a:graphicData uri="http://schemas.openxmlformats.org/drawingml/2006/picture">
+                <pic:pic xmlns:pic="http://schemas.openxmlformats.org/drawingml/2006/picture">
+                  <pic:nvPicPr>
+                    <pic:cNvPr id="0" name="Picture 12" descr="C:\Users\Dylan\AppData\Local\Microsoft\Windows\INetCache\Content.Word\InterfaceSketchInPlay.png"/>
+                    <pic:cNvPicPr>
+                      <a:picLocks noChangeAspect="1" noChangeArrowheads="1"/>
+                    </pic:cNvPicPr>
+                  </pic:nvPicPr>
+                  <pic:blipFill>
+                    <a:blip r:embed="rId7">
+                      <a:extLst>
+                        <a:ext uri="{28A0092B-C50C-407E-A947-70E740481C1C}">
+                          <a14:useLocalDpi xmlns:a14="http://schemas.microsoft.com/office/drawing/2010/main" val="0"/>
+                        </a:ext>
+                      </a:extLst>
+                    </a:blip>
+                    <a:srcRect/>
+                    <a:stretch>
+                      <a:fillRect/>
+                    </a:stretch>
+                  </pic:blipFill>
+                  <pic:spPr bwMode="auto">
+                    <a:xfrm>
+                      <a:off x="0" y="0"/>
+                      <a:ext cx="5934075" cy="4457700"/>
+                    </a:xfrm>
+                    <a:prstGeom prst="rect">
+                      <a:avLst/>
+                    </a:prstGeom>
+                    <a:noFill/>
+                    <a:ln>
+                      <a:noFill/>
+                    </a:ln>
+                  </pic:spPr>
+                </pic:pic>
+              </a:graphicData>
+            </a:graphic>
+          </wp:inline>
+        </w:drawing>
+      </w:r>
+    </w:p>
+    <w:p>
+      <w:pPr>
+        <w:rPr>
+          <w:b/>
+        </w:rPr>
+      </w:pPr>
+    </w:p>
+    <w:p>
+      <w:pPr>
+        <w:rPr>
+          <w:b/>
+        </w:rPr>
+      </w:pPr>
+    </w:p>
+    <w:p>
+      <w:pPr>
+        <w:rPr>
+          <w:b/>
+        </w:rPr>
+      </w:pPr>
+    </w:p>
+    <w:p>
+      <w:pPr>
+        <w:rPr>
+          <w:b/>
+        </w:rPr>
+      </w:pPr>
+    </w:p>
+    <w:p>
+      <w:pPr>
+        <w:rPr>
+          <w:b/>
+        </w:rPr>
+      </w:pPr>
+    </w:p>
+    <w:p>
+      <w:pPr>
+        <w:rPr>
+          <w:b/>
+        </w:rPr>
+      </w:pPr>
+    </w:p>
+    <w:p>
+      <w:pPr>
+        <w:rPr>
+          <w:b/>
+        </w:rPr>
+      </w:pPr>
+    </w:p>
+    <w:p>
+      <w:pPr>
+        <w:rPr>
+          <w:b/>
+        </w:rPr>
+      </w:pPr>
+    </w:p>
+    <w:p>
+      <w:pPr>
+        <w:rPr>
+          <w:b/>
+        </w:rPr>
+      </w:pPr>
+    </w:p>
+    <w:p>
+      <w:pPr>
+        <w:rPr>
+          <w:b/>
+        </w:rPr>
+      </w:pPr>
+    </w:p>
+    <w:p>
+      <w:pPr>
+        <w:rPr>
+          <w:b/>
+        </w:rPr>
+      </w:pPr>
+    </w:p>
+    <w:p>
+      <w:pPr>
+        <w:rPr>
+          <w:b/>
+        </w:rPr>
+      </w:pPr>
+    </w:p>
+    <w:p>
+      <w:pPr>
+        <w:rPr>
+          <w:b/>
+        </w:rPr>
+      </w:pPr>
+      <w:r>
+        <w:rPr>
+          <w:b/>
+        </w:rPr>
+        <w:t>Game Over Sketch:</w:t>
+      </w:r>
+    </w:p>
+    <w:p>
+      <w:pPr>
+        <w:rPr>
+          <w:b/>
+        </w:rPr>
+      </w:pPr>
+      <w:r>
+        <w:rPr>
+          <w:b/>
+          <w:noProof/>
+        </w:rPr>
+        <w:drawing>
+          <wp:inline distT="0" distB="0" distL="0" distR="0">
+            <wp:extent cx="5934075" cy="4457700"/>
+            <wp:effectExtent l="0" t="0" r="9525" b="0"/>
+            <wp:docPr id="14" name="Picture 14" descr="C:\Users\Dylan\AppData\Local\Microsoft\Windows\INetCache\Content.Word\InterfaceSketchGameOver.png"/>
+            <wp:cNvGraphicFramePr>
+              <a:graphicFrameLocks xmlns:a="http://schemas.openxmlformats.org/drawingml/2006/main" noChangeAspect="1"/>
+            </wp:cNvGraphicFramePr>
+            <a:graphic xmlns:a="http://schemas.openxmlformats.org/drawingml/2006/main">
+              <a:graphicData uri="http://schemas.openxmlformats.org/drawingml/2006/picture">
+                <pic:pic xmlns:pic="http://schemas.openxmlformats.org/drawingml/2006/picture">
+                  <pic:nvPicPr>
+                    <pic:cNvPr id="0" name="Picture 13" descr="C:\Users\Dylan\AppData\Local\Microsoft\Windows\INetCache\Content.Word\InterfaceSketchGameOver.png"/>
+                    <pic:cNvPicPr>
+                      <a:picLocks noChangeAspect="1" noChangeArrowheads="1"/>
+                    </pic:cNvPicPr>
+                  </pic:nvPicPr>
+                  <pic:blipFill>
+                    <a:blip r:embed="rId8">
+                      <a:extLst>
+                        <a:ext uri="{28A0092B-C50C-407E-A947-70E740481C1C}">
+                          <a14:useLocalDpi xmlns:a14="http://schemas.microsoft.com/office/drawing/2010/main" val="0"/>
+                        </a:ext>
+                      </a:extLst>
+                    </a:blip>
+                    <a:srcRect/>
+                    <a:stretch>
+                      <a:fillRect/>
+                    </a:stretch>
+                  </pic:blipFill>
+                  <pic:spPr bwMode="auto">
+                    <a:xfrm>
+                      <a:off x="0" y="0"/>
+                      <a:ext cx="5934075" cy="4457700"/>
+                    </a:xfrm>
+                    <a:prstGeom prst="rect">
+                      <a:avLst/>
+                    </a:prstGeom>
+                    <a:noFill/>
+                    <a:ln>
+                      <a:noFill/>
+                    </a:ln>
+                  </pic:spPr>
+                </pic:pic>
+              </a:graphicData>
+            </a:graphic>
+          </wp:inline>
+        </w:drawing>
+      </w:r>
+    </w:p>
+    <w:p>
+      <w:pPr>
+        <w:pStyle w:val="Heading1"/>
+      </w:pPr>
+      <w:bookmarkStart w:id="4" w:name="_Toc496099135"/>
+    </w:p>
+    <w:p/>
+    <w:p/>
+    <w:p/>
+    <w:p/>
+    <w:p>
+      <w:pPr>
+        <w:pStyle w:val="Heading1"/>
+      </w:pPr>
       <w:r>
         <w:lastRenderedPageBreak/>
         <w:t>Screen Descriptions</w:t>
       </w:r>
-      <w:bookmarkEnd w:id="3"/>
-    </w:p>
-    <w:p/>
+      <w:bookmarkEnd w:id="4"/>
+    </w:p>
+    <w:p>
+      <w:pPr>
+        <w:rPr>
+          <w:b/>
+        </w:rPr>
+      </w:pPr>
+      <w:r>
+        <w:rPr>
+          <w:b/>
+        </w:rPr>
+        <w:t>Start Menu:</w:t>
+      </w:r>
+    </w:p>
+    <w:p>
+      <w:r>
+        <w:t>This is the main menu of the game. It displays the name of the game in a cool arcade style font. The start button starts the game.</w:t>
+      </w:r>
+    </w:p>
+    <w:p>
+      <w:r>
+        <w:rPr>
+          <w:noProof/>
+        </w:rPr>
+        <w:drawing>
+          <wp:inline distT="0" distB="0" distL="0" distR="0">
+            <wp:extent cx="5943600" cy="4371975"/>
+            <wp:effectExtent l="0" t="0" r="0" b="9525"/>
+            <wp:docPr id="7" name="Picture 7" descr="C:\Users\Dylan\AppData\Local\Microsoft\Windows\INetCache\Content.Word\MenuScreen.png"/>
+            <wp:cNvGraphicFramePr>
+              <a:graphicFrameLocks xmlns:a="http://schemas.openxmlformats.org/drawingml/2006/main" noChangeAspect="1"/>
+            </wp:cNvGraphicFramePr>
+            <a:graphic xmlns:a="http://schemas.openxmlformats.org/drawingml/2006/main">
+              <a:graphicData uri="http://schemas.openxmlformats.org/drawingml/2006/picture">
+                <pic:pic xmlns:pic="http://schemas.openxmlformats.org/drawingml/2006/picture">
+                  <pic:nvPicPr>
+                    <pic:cNvPr id="0" name="Picture 6" descr="C:\Users\Dylan\AppData\Local\Microsoft\Windows\INetCache\Content.Word\MenuScreen.png"/>
+                    <pic:cNvPicPr>
+                      <a:picLocks noChangeAspect="1" noChangeArrowheads="1"/>
+                    </pic:cNvPicPr>
+                  </pic:nvPicPr>
+                  <pic:blipFill>
+                    <a:blip r:embed="rId9">
+                      <a:extLst>
+                        <a:ext uri="{28A0092B-C50C-407E-A947-70E740481C1C}">
+                          <a14:useLocalDpi xmlns:a14="http://schemas.microsoft.com/office/drawing/2010/main" val="0"/>
+                        </a:ext>
+                      </a:extLst>
+                    </a:blip>
+                    <a:srcRect/>
+                    <a:stretch>
+                      <a:fillRect/>
+                    </a:stretch>
+                  </pic:blipFill>
+                  <pic:spPr bwMode="auto">
+                    <a:xfrm>
+                      <a:off x="0" y="0"/>
+                      <a:ext cx="5943600" cy="4371975"/>
+                    </a:xfrm>
+                    <a:prstGeom prst="rect">
+                      <a:avLst/>
+                    </a:prstGeom>
+                    <a:noFill/>
+                    <a:ln>
+                      <a:noFill/>
+                    </a:ln>
+                  </pic:spPr>
+                </pic:pic>
+              </a:graphicData>
+            </a:graphic>
+          </wp:inline>
+        </w:drawing>
+      </w:r>
+    </w:p>
+    <w:p/>
+    <w:p/>
+    <w:p/>
+    <w:p/>
+    <w:p/>
+    <w:p/>
+    <w:p/>
+    <w:p/>
+    <w:p/>
+    <w:p>
+      <w:pPr>
+        <w:rPr>
+          <w:b/>
+        </w:rPr>
+      </w:pPr>
+      <w:r>
+        <w:rPr>
+          <w:b/>
+        </w:rPr>
+        <w:lastRenderedPageBreak/>
+        <w:t>In Play:</w:t>
+      </w:r>
+      <w:r>
+        <w:rPr>
+          <w:b/>
+        </w:rPr>
+        <w:t xml:space="preserve"> </w:t>
+      </w:r>
+    </w:p>
+    <w:p>
+      <w:r>
+        <w:t>While the game is in play you can see your score on the top left and your lives on the top right. You can see the player floating on the left and a ‘Cash’ pickup above him. To the right of him is the ‘Contract’ which is an enemy you avoid. The background is a simple city in the night time.</w:t>
+      </w:r>
+    </w:p>
+    <w:p>
+      <w:r>
+        <w:rPr>
+          <w:noProof/>
+        </w:rPr>
+        <w:drawing>
+          <wp:inline distT="0" distB="0" distL="0" distR="0">
+            <wp:extent cx="5943600" cy="4400550"/>
+            <wp:effectExtent l="0" t="0" r="0" b="0"/>
+            <wp:docPr id="16" name="Picture 16" descr="C:\Users\Dylan\AppData\Local\Microsoft\Windows\INetCache\Content.Word\InPlayScreen.png"/>
+            <wp:cNvGraphicFramePr>
+              <a:graphicFrameLocks xmlns:a="http://schemas.openxmlformats.org/drawingml/2006/main" noChangeAspect="1"/>
+            </wp:cNvGraphicFramePr>
+            <a:graphic xmlns:a="http://schemas.openxmlformats.org/drawingml/2006/main">
+              <a:graphicData uri="http://schemas.openxmlformats.org/drawingml/2006/picture">
+                <pic:pic xmlns:pic="http://schemas.openxmlformats.org/drawingml/2006/picture">
+                  <pic:nvPicPr>
+                    <pic:cNvPr id="0" name="Picture 3" descr="C:\Users\Dylan\AppData\Local\Microsoft\Windows\INetCache\Content.Word\InPlayScreen.png"/>
+                    <pic:cNvPicPr>
+                      <a:picLocks noChangeAspect="1" noChangeArrowheads="1"/>
+                    </pic:cNvPicPr>
+                  </pic:nvPicPr>
+                  <pic:blipFill>
+                    <a:blip r:embed="rId10">
+                      <a:extLst>
+                        <a:ext uri="{28A0092B-C50C-407E-A947-70E740481C1C}">
+                          <a14:useLocalDpi xmlns:a14="http://schemas.microsoft.com/office/drawing/2010/main" val="0"/>
+                        </a:ext>
+                      </a:extLst>
+                    </a:blip>
+                    <a:srcRect/>
+                    <a:stretch>
+                      <a:fillRect/>
+                    </a:stretch>
+                  </pic:blipFill>
+                  <pic:spPr bwMode="auto">
+                    <a:xfrm>
+                      <a:off x="0" y="0"/>
+                      <a:ext cx="5943600" cy="4400550"/>
+                    </a:xfrm>
+                    <a:prstGeom prst="rect">
+                      <a:avLst/>
+                    </a:prstGeom>
+                    <a:noFill/>
+                    <a:ln>
+                      <a:noFill/>
+                    </a:ln>
+                  </pic:spPr>
+                </pic:pic>
+              </a:graphicData>
+            </a:graphic>
+          </wp:inline>
+        </w:drawing>
+      </w:r>
+    </w:p>
+    <w:p/>
+    <w:p/>
+    <w:p/>
+    <w:p/>
+    <w:p/>
+    <w:p/>
+    <w:p/>
+    <w:p/>
+    <w:p/>
+    <w:p/>
+    <w:p>
+      <w:pPr>
+        <w:rPr>
+          <w:b/>
+        </w:rPr>
+      </w:pPr>
+      <w:r>
+        <w:rPr>
+          <w:b/>
+        </w:rPr>
+        <w:lastRenderedPageBreak/>
+        <w:t>Game Over:</w:t>
+      </w:r>
+    </w:p>
+    <w:p>
+      <w:r>
+        <w:t>The game over screen displays the game over message (“You negotiated a bad deal!”) as well as the high score so far. On the bottom is the restart button to start playing again.</w:t>
+      </w:r>
+    </w:p>
+    <w:p>
+      <w:r>
+        <w:rPr>
+          <w:noProof/>
+        </w:rPr>
+        <w:drawing>
+          <wp:inline distT="0" distB="0" distL="0" distR="0">
+            <wp:extent cx="5943600" cy="4514850"/>
+            <wp:effectExtent l="0" t="0" r="0" b="0"/>
+            <wp:docPr id="15" name="Picture 15" descr="C:\Users\Dylan\AppData\Local\Microsoft\Windows\INetCache\Content.Word\GameOverScreen.png"/>
+            <wp:cNvGraphicFramePr>
+              <a:graphicFrameLocks xmlns:a="http://schemas.openxmlformats.org/drawingml/2006/main" noChangeAspect="1"/>
+            </wp:cNvGraphicFramePr>
+            <a:graphic xmlns:a="http://schemas.openxmlformats.org/drawingml/2006/main">
+              <a:graphicData uri="http://schemas.openxmlformats.org/drawingml/2006/picture">
+                <pic:pic xmlns:pic="http://schemas.openxmlformats.org/drawingml/2006/picture">
+                  <pic:nvPicPr>
+                    <pic:cNvPr id="0" name="Picture 2" descr="C:\Users\Dylan\AppData\Local\Microsoft\Windows\INetCache\Content.Word\GameOverScreen.png"/>
+                    <pic:cNvPicPr>
+                      <a:picLocks noChangeAspect="1" noChangeArrowheads="1"/>
+                    </pic:cNvPicPr>
+                  </pic:nvPicPr>
+                  <pic:blipFill>
+                    <a:blip r:embed="rId11">
+                      <a:extLst>
+                        <a:ext uri="{28A0092B-C50C-407E-A947-70E740481C1C}">
+                          <a14:useLocalDpi xmlns:a14="http://schemas.microsoft.com/office/drawing/2010/main" val="0"/>
+                        </a:ext>
+                      </a:extLst>
+                    </a:blip>
+                    <a:srcRect/>
+                    <a:stretch>
+                      <a:fillRect/>
+                    </a:stretch>
+                  </pic:blipFill>
+                  <pic:spPr bwMode="auto">
+                    <a:xfrm>
+                      <a:off x="0" y="0"/>
+                      <a:ext cx="5943600" cy="4514850"/>
+                    </a:xfrm>
+                    <a:prstGeom prst="rect">
+                      <a:avLst/>
+                    </a:prstGeom>
+                    <a:noFill/>
+                    <a:ln>
+                      <a:noFill/>
+                    </a:ln>
+                  </pic:spPr>
+                </pic:pic>
+              </a:graphicData>
+            </a:graphic>
+          </wp:inline>
+        </w:drawing>
+      </w:r>
+    </w:p>
     <w:p>
       <w:pPr>
         <w:pStyle w:val="Heading1"/>
       </w:pPr>
-      <w:bookmarkStart w:id="4" w:name="_Toc496099136"/>
-      <w:r>
+      <w:bookmarkStart w:id="5" w:name="_Toc496099136"/>
+    </w:p>
+    <w:p/>
+    <w:p/>
+    <w:p/>
+    <w:p/>
+    <w:p/>
+    <w:p/>
+    <w:p/>
+    <w:p/>
+    <w:p>
+      <w:pPr>
+        <w:pStyle w:val="Heading1"/>
+      </w:pPr>
+      <w:r>
+        <w:lastRenderedPageBreak/>
         <w:t>Enemies</w:t>
       </w:r>
-      <w:bookmarkEnd w:id="4"/>
+      <w:bookmarkEnd w:id="5"/>
     </w:p>
     <w:p/>
     <w:p>
@@ -721,11 +1470,11 @@
       <w:pPr>
         <w:pStyle w:val="Heading1"/>
       </w:pPr>
-      <w:bookmarkStart w:id="5" w:name="_Toc496099137"/>
+      <w:bookmarkStart w:id="6" w:name="_Toc496099137"/>
       <w:r>
         <w:t>Scoring</w:t>
       </w:r>
-      <w:bookmarkEnd w:id="5"/>
+      <w:bookmarkEnd w:id="6"/>
     </w:p>
     <w:p/>
     <w:p>
@@ -756,11 +1505,11 @@
       <w:pPr>
         <w:pStyle w:val="Heading1"/>
       </w:pPr>
-      <w:bookmarkStart w:id="6" w:name="_Toc496099138"/>
+      <w:bookmarkStart w:id="7" w:name="_Toc496099138"/>
       <w:r>
         <w:t>Sound Index</w:t>
       </w:r>
-      <w:bookmarkEnd w:id="6"/>
+      <w:bookmarkEnd w:id="7"/>
     </w:p>
     <w:p/>
     <w:p>
@@ -775,8 +1524,6 @@
       <w:r>
         <w:t>if</w:t>
       </w:r>
-      <w:bookmarkStart w:id="7" w:name="_GoBack"/>
-      <w:bookmarkEnd w:id="7"/>
       <w:r>
         <w:t xml:space="preserve"> the game is running.</w:t>
       </w:r>
@@ -798,8 +1545,495 @@
       <w:bookmarkEnd w:id="8"/>
     </w:p>
     <w:p/>
-    <w:p/>
-    <w:p/>
+    <w:p>
+      <w:pPr>
+        <w:pStyle w:val="ListParagraph"/>
+        <w:numPr>
+          <w:ilvl w:val="0"/>
+          <w:numId w:val="2"/>
+        </w:numPr>
+      </w:pPr>
+      <w:r>
+        <w:t>Cash (CoinSprite.png)</w:t>
+      </w:r>
+    </w:p>
+    <w:p>
+      <w:pPr>
+        <w:ind w:firstLine="360"/>
+      </w:pPr>
+      <w:r>
+        <w:rPr>
+          <w:noProof/>
+        </w:rPr>
+        <w:drawing>
+          <wp:inline distT="0" distB="0" distL="0" distR="0">
+            <wp:extent cx="851647" cy="723900"/>
+            <wp:effectExtent l="0" t="0" r="0" b="0"/>
+            <wp:docPr id="4" name="Picture 4" descr="C:\Users\Dylan\AppData\Local\Microsoft\Windows\INetCache\Content.Word\CoinSprite.png"/>
+            <wp:cNvGraphicFramePr>
+              <a:graphicFrameLocks xmlns:a="http://schemas.openxmlformats.org/drawingml/2006/main" noChangeAspect="1"/>
+            </wp:cNvGraphicFramePr>
+            <a:graphic xmlns:a="http://schemas.openxmlformats.org/drawingml/2006/main">
+              <a:graphicData uri="http://schemas.openxmlformats.org/drawingml/2006/picture">
+                <pic:pic xmlns:pic="http://schemas.openxmlformats.org/drawingml/2006/picture">
+                  <pic:nvPicPr>
+                    <pic:cNvPr id="0" name="Picture 1" descr="C:\Users\Dylan\AppData\Local\Microsoft\Windows\INetCache\Content.Word\CoinSprite.png"/>
+                    <pic:cNvPicPr>
+                      <a:picLocks noChangeAspect="1" noChangeArrowheads="1"/>
+                    </pic:cNvPicPr>
+                  </pic:nvPicPr>
+                  <pic:blipFill>
+                    <a:blip r:embed="rId12">
+                      <a:extLst>
+                        <a:ext uri="{28A0092B-C50C-407E-A947-70E740481C1C}">
+                          <a14:useLocalDpi xmlns:a14="http://schemas.microsoft.com/office/drawing/2010/main" val="0"/>
+                        </a:ext>
+                      </a:extLst>
+                    </a:blip>
+                    <a:srcRect/>
+                    <a:stretch>
+                      <a:fillRect/>
+                    </a:stretch>
+                  </pic:blipFill>
+                  <pic:spPr bwMode="auto">
+                    <a:xfrm>
+                      <a:off x="0" y="0"/>
+                      <a:ext cx="857681" cy="729029"/>
+                    </a:xfrm>
+                    <a:prstGeom prst="rect">
+                      <a:avLst/>
+                    </a:prstGeom>
+                    <a:noFill/>
+                    <a:ln>
+                      <a:noFill/>
+                    </a:ln>
+                  </pic:spPr>
+                </pic:pic>
+              </a:graphicData>
+            </a:graphic>
+          </wp:inline>
+        </w:drawing>
+      </w:r>
+    </w:p>
+    <w:p>
+      <w:pPr>
+        <w:pStyle w:val="ListParagraph"/>
+        <w:numPr>
+          <w:ilvl w:val="0"/>
+          <w:numId w:val="2"/>
+        </w:numPr>
+      </w:pPr>
+      <w:r>
+        <w:t>Contract (ContractSprite.png)</w:t>
+      </w:r>
+    </w:p>
+    <w:p>
+      <w:pPr>
+        <w:ind w:firstLine="360"/>
+      </w:pPr>
+      <w:r>
+        <w:rPr>
+          <w:noProof/>
+        </w:rPr>
+        <w:drawing>
+          <wp:inline distT="0" distB="0" distL="0" distR="0" wp14:anchorId="7CC985F7" wp14:editId="5A254259">
+            <wp:extent cx="828675" cy="828675"/>
+            <wp:effectExtent l="0" t="0" r="9525" b="9525"/>
+            <wp:docPr id="2" name="Picture 2"/>
+            <wp:cNvGraphicFramePr>
+              <a:graphicFrameLocks xmlns:a="http://schemas.openxmlformats.org/drawingml/2006/main" noChangeAspect="1"/>
+            </wp:cNvGraphicFramePr>
+            <a:graphic xmlns:a="http://schemas.openxmlformats.org/drawingml/2006/main">
+              <a:graphicData uri="http://schemas.openxmlformats.org/drawingml/2006/picture">
+                <pic:pic xmlns:pic="http://schemas.openxmlformats.org/drawingml/2006/picture">
+                  <pic:nvPicPr>
+                    <pic:cNvPr id="0" name="Picture 2"/>
+                    <pic:cNvPicPr>
+                      <a:picLocks noChangeAspect="1" noChangeArrowheads="1"/>
+                    </pic:cNvPicPr>
+                  </pic:nvPicPr>
+                  <pic:blipFill>
+                    <a:blip r:embed="rId13">
+                      <a:extLst>
+                        <a:ext uri="{28A0092B-C50C-407E-A947-70E740481C1C}">
+                          <a14:useLocalDpi xmlns:a14="http://schemas.microsoft.com/office/drawing/2010/main" val="0"/>
+                        </a:ext>
+                      </a:extLst>
+                    </a:blip>
+                    <a:srcRect/>
+                    <a:stretch>
+                      <a:fillRect/>
+                    </a:stretch>
+                  </pic:blipFill>
+                  <pic:spPr bwMode="auto">
+                    <a:xfrm>
+                      <a:off x="0" y="0"/>
+                      <a:ext cx="828675" cy="828675"/>
+                    </a:xfrm>
+                    <a:prstGeom prst="rect">
+                      <a:avLst/>
+                    </a:prstGeom>
+                    <a:noFill/>
+                    <a:ln>
+                      <a:noFill/>
+                    </a:ln>
+                  </pic:spPr>
+                </pic:pic>
+              </a:graphicData>
+            </a:graphic>
+          </wp:inline>
+        </w:drawing>
+      </w:r>
+    </w:p>
+    <w:p>
+      <w:pPr>
+        <w:pStyle w:val="ListParagraph"/>
+        <w:numPr>
+          <w:ilvl w:val="0"/>
+          <w:numId w:val="2"/>
+        </w:numPr>
+      </w:pPr>
+      <w:r>
+        <w:t>Explosion (</w:t>
+      </w:r>
+      <w:proofErr w:type="gramStart"/>
+      <w:r>
+        <w:t>ExplosionSprite.jpg)</w:t>
+      </w:r>
+      <w:r>
+        <w:softHyphen/>
+      </w:r>
+      <w:proofErr w:type="gramEnd"/>
+      <w:r>
+        <w:softHyphen/>
+      </w:r>
+    </w:p>
+    <w:p>
+      <w:pPr>
+        <w:ind w:firstLine="360"/>
+      </w:pPr>
+      <w:r>
+        <w:rPr>
+          <w:noProof/>
+        </w:rPr>
+        <w:lastRenderedPageBreak/>
+        <w:drawing>
+          <wp:inline distT="0" distB="0" distL="0" distR="0">
+            <wp:extent cx="790575" cy="790575"/>
+            <wp:effectExtent l="0" t="0" r="9525" b="9525"/>
+            <wp:docPr id="3" name="Picture 3"/>
+            <wp:cNvGraphicFramePr>
+              <a:graphicFrameLocks xmlns:a="http://schemas.openxmlformats.org/drawingml/2006/main" noChangeAspect="1"/>
+            </wp:cNvGraphicFramePr>
+            <a:graphic xmlns:a="http://schemas.openxmlformats.org/drawingml/2006/main">
+              <a:graphicData uri="http://schemas.openxmlformats.org/drawingml/2006/picture">
+                <pic:pic xmlns:pic="http://schemas.openxmlformats.org/drawingml/2006/picture">
+                  <pic:nvPicPr>
+                    <pic:cNvPr id="0" name="Picture 3"/>
+                    <pic:cNvPicPr>
+                      <a:picLocks noChangeAspect="1" noChangeArrowheads="1"/>
+                    </pic:cNvPicPr>
+                  </pic:nvPicPr>
+                  <pic:blipFill>
+                    <a:blip r:embed="rId14" cstate="print">
+                      <a:extLst>
+                        <a:ext uri="{28A0092B-C50C-407E-A947-70E740481C1C}">
+                          <a14:useLocalDpi xmlns:a14="http://schemas.microsoft.com/office/drawing/2010/main" val="0"/>
+                        </a:ext>
+                      </a:extLst>
+                    </a:blip>
+                    <a:srcRect/>
+                    <a:stretch>
+                      <a:fillRect/>
+                    </a:stretch>
+                  </pic:blipFill>
+                  <pic:spPr bwMode="auto">
+                    <a:xfrm>
+                      <a:off x="0" y="0"/>
+                      <a:ext cx="790575" cy="790575"/>
+                    </a:xfrm>
+                    <a:prstGeom prst="rect">
+                      <a:avLst/>
+                    </a:prstGeom>
+                    <a:noFill/>
+                    <a:ln>
+                      <a:noFill/>
+                    </a:ln>
+                  </pic:spPr>
+                </pic:pic>
+              </a:graphicData>
+            </a:graphic>
+          </wp:inline>
+        </w:drawing>
+      </w:r>
+    </w:p>
+    <w:p>
+      <w:pPr>
+        <w:pStyle w:val="ListParagraph"/>
+        <w:numPr>
+          <w:ilvl w:val="0"/>
+          <w:numId w:val="2"/>
+        </w:numPr>
+      </w:pPr>
+      <w:r>
+        <w:t>Restart Button (RestartSprite.png)</w:t>
+      </w:r>
+    </w:p>
+    <w:p>
+      <w:pPr>
+        <w:ind w:firstLine="360"/>
+      </w:pPr>
+      <w:r>
+        <w:rPr>
+          <w:noProof/>
+        </w:rPr>
+        <w:drawing>
+          <wp:inline distT="0" distB="0" distL="0" distR="0">
+            <wp:extent cx="2133600" cy="304800"/>
+            <wp:effectExtent l="0" t="0" r="0" b="0"/>
+            <wp:docPr id="10" name="Picture 10"/>
+            <wp:cNvGraphicFramePr>
+              <a:graphicFrameLocks xmlns:a="http://schemas.openxmlformats.org/drawingml/2006/main" noChangeAspect="1"/>
+            </wp:cNvGraphicFramePr>
+            <a:graphic xmlns:a="http://schemas.openxmlformats.org/drawingml/2006/main">
+              <a:graphicData uri="http://schemas.openxmlformats.org/drawingml/2006/picture">
+                <pic:pic xmlns:pic="http://schemas.openxmlformats.org/drawingml/2006/picture">
+                  <pic:nvPicPr>
+                    <pic:cNvPr id="0" name="Picture 9"/>
+                    <pic:cNvPicPr>
+                      <a:picLocks noChangeAspect="1" noChangeArrowheads="1"/>
+                    </pic:cNvPicPr>
+                  </pic:nvPicPr>
+                  <pic:blipFill>
+                    <a:blip r:embed="rId15">
+                      <a:extLst>
+                        <a:ext uri="{28A0092B-C50C-407E-A947-70E740481C1C}">
+                          <a14:useLocalDpi xmlns:a14="http://schemas.microsoft.com/office/drawing/2010/main" val="0"/>
+                        </a:ext>
+                      </a:extLst>
+                    </a:blip>
+                    <a:srcRect/>
+                    <a:stretch>
+                      <a:fillRect/>
+                    </a:stretch>
+                  </pic:blipFill>
+                  <pic:spPr bwMode="auto">
+                    <a:xfrm>
+                      <a:off x="0" y="0"/>
+                      <a:ext cx="2133600" cy="304800"/>
+                    </a:xfrm>
+                    <a:prstGeom prst="rect">
+                      <a:avLst/>
+                    </a:prstGeom>
+                    <a:noFill/>
+                    <a:ln>
+                      <a:noFill/>
+                    </a:ln>
+                  </pic:spPr>
+                </pic:pic>
+              </a:graphicData>
+            </a:graphic>
+          </wp:inline>
+        </w:drawing>
+      </w:r>
+    </w:p>
+    <w:p>
+      <w:pPr>
+        <w:pStyle w:val="ListParagraph"/>
+        <w:numPr>
+          <w:ilvl w:val="0"/>
+          <w:numId w:val="2"/>
+        </w:numPr>
+      </w:pPr>
+      <w:r>
+        <w:t>Teacher (RocketTeacher.png)</w:t>
+      </w:r>
+    </w:p>
+    <w:p>
+      <w:r>
+        <w:rPr>
+          <w:noProof/>
+        </w:rPr>
+        <w:drawing>
+          <wp:inline distT="0" distB="0" distL="0" distR="0" wp14:anchorId="2FA6A843" wp14:editId="2791DCBF">
+            <wp:extent cx="1227330" cy="681719"/>
+            <wp:effectExtent l="0" t="0" r="0" b="4445"/>
+            <wp:docPr id="5" name="Picture 5"/>
+            <wp:cNvGraphicFramePr>
+              <a:graphicFrameLocks xmlns:a="http://schemas.openxmlformats.org/drawingml/2006/main" noChangeAspect="1"/>
+            </wp:cNvGraphicFramePr>
+            <a:graphic xmlns:a="http://schemas.openxmlformats.org/drawingml/2006/main">
+              <a:graphicData uri="http://schemas.openxmlformats.org/drawingml/2006/picture">
+                <pic:pic xmlns:pic="http://schemas.openxmlformats.org/drawingml/2006/picture">
+                  <pic:nvPicPr>
+                    <pic:cNvPr id="1" name=""/>
+                    <pic:cNvPicPr/>
+                  </pic:nvPicPr>
+                  <pic:blipFill>
+                    <a:blip r:embed="rId16"/>
+                    <a:stretch>
+                      <a:fillRect/>
+                    </a:stretch>
+                  </pic:blipFill>
+                  <pic:spPr>
+                    <a:xfrm>
+                      <a:off x="0" y="0"/>
+                      <a:ext cx="1255468" cy="697348"/>
+                    </a:xfrm>
+                    <a:prstGeom prst="rect">
+                      <a:avLst/>
+                    </a:prstGeom>
+                  </pic:spPr>
+                </pic:pic>
+              </a:graphicData>
+            </a:graphic>
+          </wp:inline>
+        </w:drawing>
+      </w:r>
+    </w:p>
+    <w:p>
+      <w:pPr>
+        <w:pStyle w:val="ListParagraph"/>
+        <w:numPr>
+          <w:ilvl w:val="0"/>
+          <w:numId w:val="2"/>
+        </w:numPr>
+      </w:pPr>
+      <w:r>
+        <w:t>City Background (CityBackground.png)</w:t>
+      </w:r>
+    </w:p>
+    <w:p>
+      <w:pPr>
+        <w:ind w:firstLine="360"/>
+      </w:pPr>
+      <w:r>
+        <w:rPr>
+          <w:noProof/>
+        </w:rPr>
+        <w:drawing>
+          <wp:inline distT="0" distB="0" distL="0" distR="0">
+            <wp:extent cx="3000375" cy="544209"/>
+            <wp:effectExtent l="0" t="0" r="0" b="8255"/>
+            <wp:docPr id="6" name="Picture 6"/>
+            <wp:cNvGraphicFramePr>
+              <a:graphicFrameLocks xmlns:a="http://schemas.openxmlformats.org/drawingml/2006/main" noChangeAspect="1"/>
+            </wp:cNvGraphicFramePr>
+            <a:graphic xmlns:a="http://schemas.openxmlformats.org/drawingml/2006/main">
+              <a:graphicData uri="http://schemas.openxmlformats.org/drawingml/2006/picture">
+                <pic:pic xmlns:pic="http://schemas.openxmlformats.org/drawingml/2006/picture">
+                  <pic:nvPicPr>
+                    <pic:cNvPr id="0" name="Picture 5"/>
+                    <pic:cNvPicPr>
+                      <a:picLocks noChangeAspect="1" noChangeArrowheads="1"/>
+                    </pic:cNvPicPr>
+                  </pic:nvPicPr>
+                  <pic:blipFill>
+                    <a:blip r:embed="rId17" cstate="print">
+                      <a:extLst>
+                        <a:ext uri="{28A0092B-C50C-407E-A947-70E740481C1C}">
+                          <a14:useLocalDpi xmlns:a14="http://schemas.microsoft.com/office/drawing/2010/main" val="0"/>
+                        </a:ext>
+                      </a:extLst>
+                    </a:blip>
+                    <a:srcRect/>
+                    <a:stretch>
+                      <a:fillRect/>
+                    </a:stretch>
+                  </pic:blipFill>
+                  <pic:spPr bwMode="auto">
+                    <a:xfrm>
+                      <a:off x="0" y="0"/>
+                      <a:ext cx="3027275" cy="549088"/>
+                    </a:xfrm>
+                    <a:prstGeom prst="rect">
+                      <a:avLst/>
+                    </a:prstGeom>
+                    <a:noFill/>
+                    <a:ln>
+                      <a:noFill/>
+                    </a:ln>
+                  </pic:spPr>
+                </pic:pic>
+              </a:graphicData>
+            </a:graphic>
+          </wp:inline>
+        </w:drawing>
+      </w:r>
+    </w:p>
+    <w:p>
+      <w:pPr>
+        <w:pStyle w:val="ListParagraph"/>
+        <w:numPr>
+          <w:ilvl w:val="0"/>
+          <w:numId w:val="2"/>
+        </w:numPr>
+      </w:pPr>
+      <w:r>
+        <w:t>Title Screen Logo (ContractNegotiator.png)</w:t>
+      </w:r>
+    </w:p>
+    <w:p>
+      <w:pPr>
+        <w:ind w:firstLine="360"/>
+        <w:rPr>
+          <w:b/>
+        </w:rPr>
+      </w:pPr>
+      <w:r>
+        <w:rPr>
+          <w:noProof/>
+        </w:rPr>
+        <w:drawing>
+          <wp:inline distT="0" distB="0" distL="0" distR="0">
+            <wp:extent cx="4781550" cy="251661"/>
+            <wp:effectExtent l="0" t="0" r="0" b="0"/>
+            <wp:docPr id="11" name="Picture 11"/>
+            <wp:cNvGraphicFramePr>
+              <a:graphicFrameLocks xmlns:a="http://schemas.openxmlformats.org/drawingml/2006/main" noChangeAspect="1"/>
+            </wp:cNvGraphicFramePr>
+            <a:graphic xmlns:a="http://schemas.openxmlformats.org/drawingml/2006/main">
+              <a:graphicData uri="http://schemas.openxmlformats.org/drawingml/2006/picture">
+                <pic:pic xmlns:pic="http://schemas.openxmlformats.org/drawingml/2006/picture">
+                  <pic:nvPicPr>
+                    <pic:cNvPr id="0" name="Picture 10"/>
+                    <pic:cNvPicPr>
+                      <a:picLocks noChangeAspect="1" noChangeArrowheads="1"/>
+                    </pic:cNvPicPr>
+                  </pic:nvPicPr>
+                  <pic:blipFill>
+                    <a:blip r:embed="rId18">
+                      <a:extLst>
+                        <a:ext uri="{28A0092B-C50C-407E-A947-70E740481C1C}">
+                          <a14:useLocalDpi xmlns:a14="http://schemas.microsoft.com/office/drawing/2010/main" val="0"/>
+                        </a:ext>
+                      </a:extLst>
+                    </a:blip>
+                    <a:srcRect/>
+                    <a:stretch>
+                      <a:fillRect/>
+                    </a:stretch>
+                  </pic:blipFill>
+                  <pic:spPr bwMode="auto">
+                    <a:xfrm>
+                      <a:off x="0" y="0"/>
+                      <a:ext cx="5136582" cy="270347"/>
+                    </a:xfrm>
+                    <a:prstGeom prst="rect">
+                      <a:avLst/>
+                    </a:prstGeom>
+                    <a:noFill/>
+                    <a:ln>
+                      <a:noFill/>
+                    </a:ln>
+                  </pic:spPr>
+                </pic:pic>
+              </a:graphicData>
+            </a:graphic>
+          </wp:inline>
+        </w:drawing>
+      </w:r>
+    </w:p>
     <w:sectPr>
       <w:pgSz w:w="12240" w:h="15840"/>
       <w:pgMar w:top="1440" w:right="1440" w:bottom="1440" w:left="1440" w:header="708" w:footer="708" w:gutter="0"/>
@@ -813,9 +2047,9 @@
 <file path=word/numbering.xml><?xml version="1.0" encoding="utf-8"?>
 <w:numbering xmlns:wpc="http://schemas.microsoft.com/office/word/2010/wordprocessingCanvas" xmlns:cx="http://schemas.microsoft.com/office/drawing/2014/chartex" xmlns:cx1="http://schemas.microsoft.com/office/drawing/2015/9/8/chartex" xmlns:cx2="http://schemas.microsoft.com/office/drawing/2015/10/21/chartex" xmlns:cx3="http://schemas.microsoft.com/office/drawing/2016/5/9/chartex" xmlns:cx4="http://schemas.microsoft.com/office/drawing/2016/5/10/chartex" xmlns:cx5="http://schemas.microsoft.com/office/drawing/2016/5/11/chartex" xmlns:cx6="http://schemas.microsoft.com/office/drawing/2016/5/12/chartex" xmlns:cx7="http://schemas.microsoft.com/office/drawing/2016/5/13/chartex" xmlns:cx8="http://schemas.microsoft.com/office/drawing/2016/5/14/chartex" xmlns:mc="http://schemas.openxmlformats.org/markup-compatibility/2006" xmlns:aink="http://schemas.microsoft.com/office/drawing/2016/ink" xmlns:am3d="http://schemas.microsoft.com/office/drawing/2017/model3d" xmlns:o="urn:schemas-microsoft-com:office:office" xmlns:r="http://schemas.openxmlformats.org/officeDocument/2006/relationships" xmlns:m="http://schemas.openxmlformats.org/officeDocument/2006/math" xmlns:v="urn:schemas-microsoft-com:vml" xmlns:wp14="http://schemas.microsoft.com/office/word/2010/wordprocessingDrawing" xmlns:wp="http://schemas.openxmlformats.org/drawingml/2006/wordprocessingDrawing" xmlns:w10="urn:schemas-microsoft-com:office:word" xmlns:w="http://schemas.openxmlformats.org/wordprocessingml/2006/main" xmlns:w14="http://schemas.microsoft.com/office/word/2010/wordml" xmlns:w15="http://schemas.microsoft.com/office/word/2012/wordml" xmlns:w16cid="http://schemas.microsoft.com/office/word/2016/wordml/cid" xmlns:w16se="http://schemas.microsoft.com/office/word/2015/wordml/symex" xmlns:wpg="http://schemas.microsoft.com/office/word/2010/wordprocessingGroup" xmlns:wpi="http://schemas.microsoft.com/office/word/2010/wordprocessingInk" xmlns:wne="http://schemas.microsoft.com/office/word/2006/wordml" xmlns:wps="http://schemas.microsoft.com/office/word/2010/wordprocessingShape" mc:Ignorable="w14 w15 w16se w16cid wp14">
   <w:abstractNum w:abstractNumId="0" w15:restartNumberingAfterBreak="0">
-    <w:nsid w:val="796F60B4"/>
+    <w:nsid w:val="4A7F1C44"/>
     <w:multiLevelType w:val="hybridMultilevel"/>
-    <w:tmpl w:val="4B38FE0A"/>
+    <w:tmpl w:val="D1D0BE06"/>
     <w:lvl w:ilvl="0" w:tplc="1009000F">
       <w:start w:val="1"/>
       <w:numFmt w:val="decimal"/>
@@ -901,7 +2135,99 @@
       </w:pPr>
     </w:lvl>
   </w:abstractNum>
+  <w:abstractNum w:abstractNumId="1" w15:restartNumberingAfterBreak="0">
+    <w:nsid w:val="796F60B4"/>
+    <w:multiLevelType w:val="hybridMultilevel"/>
+    <w:tmpl w:val="4B38FE0A"/>
+    <w:lvl w:ilvl="0" w:tplc="1009000F">
+      <w:start w:val="1"/>
+      <w:numFmt w:val="decimal"/>
+      <w:lvlText w:val="%1."/>
+      <w:lvlJc w:val="left"/>
+      <w:pPr>
+        <w:ind w:left="720" w:hanging="360"/>
+      </w:pPr>
+      <w:rPr>
+        <w:rFonts w:hint="default"/>
+      </w:rPr>
+    </w:lvl>
+    <w:lvl w:ilvl="1" w:tplc="10090019" w:tentative="1">
+      <w:start w:val="1"/>
+      <w:numFmt w:val="lowerLetter"/>
+      <w:lvlText w:val="%2."/>
+      <w:lvlJc w:val="left"/>
+      <w:pPr>
+        <w:ind w:left="1440" w:hanging="360"/>
+      </w:pPr>
+    </w:lvl>
+    <w:lvl w:ilvl="2" w:tplc="1009001B" w:tentative="1">
+      <w:start w:val="1"/>
+      <w:numFmt w:val="lowerRoman"/>
+      <w:lvlText w:val="%3."/>
+      <w:lvlJc w:val="right"/>
+      <w:pPr>
+        <w:ind w:left="2160" w:hanging="180"/>
+      </w:pPr>
+    </w:lvl>
+    <w:lvl w:ilvl="3" w:tplc="1009000F" w:tentative="1">
+      <w:start w:val="1"/>
+      <w:numFmt w:val="decimal"/>
+      <w:lvlText w:val="%4."/>
+      <w:lvlJc w:val="left"/>
+      <w:pPr>
+        <w:ind w:left="2880" w:hanging="360"/>
+      </w:pPr>
+    </w:lvl>
+    <w:lvl w:ilvl="4" w:tplc="10090019" w:tentative="1">
+      <w:start w:val="1"/>
+      <w:numFmt w:val="lowerLetter"/>
+      <w:lvlText w:val="%5."/>
+      <w:lvlJc w:val="left"/>
+      <w:pPr>
+        <w:ind w:left="3600" w:hanging="360"/>
+      </w:pPr>
+    </w:lvl>
+    <w:lvl w:ilvl="5" w:tplc="1009001B" w:tentative="1">
+      <w:start w:val="1"/>
+      <w:numFmt w:val="lowerRoman"/>
+      <w:lvlText w:val="%6."/>
+      <w:lvlJc w:val="right"/>
+      <w:pPr>
+        <w:ind w:left="4320" w:hanging="180"/>
+      </w:pPr>
+    </w:lvl>
+    <w:lvl w:ilvl="6" w:tplc="1009000F" w:tentative="1">
+      <w:start w:val="1"/>
+      <w:numFmt w:val="decimal"/>
+      <w:lvlText w:val="%7."/>
+      <w:lvlJc w:val="left"/>
+      <w:pPr>
+        <w:ind w:left="5040" w:hanging="360"/>
+      </w:pPr>
+    </w:lvl>
+    <w:lvl w:ilvl="7" w:tplc="10090019" w:tentative="1">
+      <w:start w:val="1"/>
+      <w:numFmt w:val="lowerLetter"/>
+      <w:lvlText w:val="%8."/>
+      <w:lvlJc w:val="left"/>
+      <w:pPr>
+        <w:ind w:left="5760" w:hanging="360"/>
+      </w:pPr>
+    </w:lvl>
+    <w:lvl w:ilvl="8" w:tplc="1009001B" w:tentative="1">
+      <w:start w:val="1"/>
+      <w:numFmt w:val="lowerRoman"/>
+      <w:lvlText w:val="%9."/>
+      <w:lvlJc w:val="right"/>
+      <w:pPr>
+        <w:ind w:left="6480" w:hanging="180"/>
+      </w:pPr>
+    </w:lvl>
+  </w:abstractNum>
   <w:num w:numId="1">
+    <w:abstractNumId w:val="1"/>
+  </w:num>
+  <w:num w:numId="2">
     <w:abstractNumId w:val="0"/>
   </w:num>
 </w:numbering>
@@ -1448,6 +2774,51 @@
       <w:szCs w:val="26"/>
     </w:rPr>
   </w:style>
+  <w:style w:type="paragraph" w:styleId="ListParagraph">
+    <w:name w:val="List Paragraph"/>
+    <w:basedOn w:val="Normal"/>
+    <w:uiPriority w:val="34"/>
+    <w:qFormat/>
+    <w:rsid w:val="00D160D3"/>
+    <w:pPr>
+      <w:ind w:left="720"/>
+      <w:contextualSpacing/>
+    </w:pPr>
+  </w:style>
+  <w:style w:type="paragraph" w:styleId="Title">
+    <w:name w:val="Title"/>
+    <w:basedOn w:val="Normal"/>
+    <w:next w:val="Normal"/>
+    <w:link w:val="TitleChar"/>
+    <w:uiPriority w:val="10"/>
+    <w:qFormat/>
+    <w:rsid w:val="0055545D"/>
+    <w:pPr>
+      <w:spacing w:after="0" w:line="240" w:lineRule="auto"/>
+      <w:contextualSpacing/>
+    </w:pPr>
+    <w:rPr>
+      <w:rFonts w:asciiTheme="majorHAnsi" w:eastAsiaTheme="majorEastAsia" w:hAnsiTheme="majorHAnsi" w:cstheme="majorBidi"/>
+      <w:spacing w:val="-10"/>
+      <w:kern w:val="28"/>
+      <w:sz w:val="56"/>
+      <w:szCs w:val="56"/>
+    </w:rPr>
+  </w:style>
+  <w:style w:type="character" w:customStyle="1" w:styleId="TitleChar">
+    <w:name w:val="Title Char"/>
+    <w:basedOn w:val="DefaultParagraphFont"/>
+    <w:link w:val="Title"/>
+    <w:uiPriority w:val="10"/>
+    <w:rsid w:val="0055545D"/>
+    <w:rPr>
+      <w:rFonts w:asciiTheme="majorHAnsi" w:eastAsiaTheme="majorEastAsia" w:hAnsiTheme="majorHAnsi" w:cstheme="majorBidi"/>
+      <w:spacing w:val="-10"/>
+      <w:kern w:val="28"/>
+      <w:sz w:val="56"/>
+      <w:szCs w:val="56"/>
+    </w:rPr>
+  </w:style>
 </w:styles>
 </file>
 
@@ -1717,7 +3088,7 @@
 </file>
 
 <file path=customXml/itemProps1.xml><?xml version="1.0" encoding="utf-8"?>
-<ds:datastoreItem xmlns:ds="http://schemas.openxmlformats.org/officeDocument/2006/customXml" ds:itemID="{83E019A5-2E94-4644-8E08-0182521A30FE}">
+<ds:datastoreItem xmlns:ds="http://schemas.openxmlformats.org/officeDocument/2006/customXml" ds:itemID="{ABCCA8C4-1341-4F55-9306-ADD8CD780198}">
   <ds:schemaRefs>
     <ds:schemaRef ds:uri="http://schemas.openxmlformats.org/officeDocument/2006/bibliography"/>
   </ds:schemaRefs>

</xml_diff>